<commit_message>
Resumen del tema 7 (Clases)
</commit_message>
<xml_diff>
--- a/Programacion/Unidades/Programación tema 7.docx
+++ b/Programacion/Unidades/Programación tema 7.docx
@@ -18,6 +18,15 @@
           <w:szCs w:val="40"/>
           <w:u w:val="single"/>
         </w:rPr>
+        <w:t xml:space="preserve">1.- </w:t>
+      </w:r>
+      <w:r>
+        <w:rPr>
+          <w:b/>
+          <w:sz w:val="40"/>
+          <w:szCs w:val="40"/>
+          <w:u w:val="single"/>
+        </w:rPr>
         <w:t>Introducción</w:t>
       </w:r>
     </w:p>
@@ -56,6 +65,15 @@
           <w:szCs w:val="40"/>
           <w:u w:val="single"/>
         </w:rPr>
+        <w:t xml:space="preserve">2.- </w:t>
+      </w:r>
+      <w:r>
+        <w:rPr>
+          <w:b/>
+          <w:sz w:val="40"/>
+          <w:szCs w:val="40"/>
+          <w:u w:val="single"/>
+        </w:rPr>
         <w:t>Orígenes</w:t>
       </w:r>
     </w:p>
@@ -160,6 +178,15 @@
           <w:szCs w:val="40"/>
           <w:u w:val="single"/>
         </w:rPr>
+        <w:t xml:space="preserve">2.- </w:t>
+      </w:r>
+      <w:r>
+        <w:rPr>
+          <w:b/>
+          <w:sz w:val="40"/>
+          <w:szCs w:val="40"/>
+          <w:u w:val="single"/>
+        </w:rPr>
         <w:t>Evolución Histórica del diseño</w:t>
       </w:r>
     </w:p>
@@ -188,6 +215,18 @@
       </w:r>
       <w:r>
         <w:tab/>
+        <w:t>Programación procedural</w:t>
+      </w:r>
+    </w:p>
+    <w:p>
+      <w:pPr>
+        <w:ind w:left="705"/>
+      </w:pPr>
+      <w:r>
+        <w:tab/>
+      </w:r>
+      <w:r>
+        <w:tab/>
         <w:t>Programación Estructurada</w:t>
       </w:r>
     </w:p>
@@ -301,13 +340,74 @@
     <w:p>
       <w:r>
         <w:tab/>
-        <w:t>Programación reflexiva (Ruby</w:t>
+        <w:t>Programación reflexiva (Ruby)</w:t>
+      </w:r>
+    </w:p>
+    <w:p>
+      <w:pPr>
+        <w:rPr>
+          <w:b/>
+          <w:sz w:val="40"/>
+          <w:szCs w:val="40"/>
+          <w:u w:val="single"/>
+        </w:rPr>
+      </w:pPr>
+    </w:p>
+    <w:p>
+      <w:pPr>
+        <w:rPr>
+          <w:b/>
+          <w:sz w:val="40"/>
+          <w:szCs w:val="40"/>
+          <w:u w:val="single"/>
+        </w:rPr>
+      </w:pPr>
+      <w:r>
+        <w:rPr>
+          <w:b/>
+          <w:sz w:val="40"/>
+          <w:szCs w:val="40"/>
+          <w:u w:val="single"/>
+        </w:rPr>
+        <w:lastRenderedPageBreak/>
+        <w:t>[…]</w:t>
+      </w:r>
+    </w:p>
+    <w:p>
+      <w:pPr>
+        <w:rPr>
+          <w:b/>
+          <w:sz w:val="40"/>
+          <w:szCs w:val="40"/>
+          <w:u w:val="single"/>
+        </w:rPr>
+      </w:pPr>
+    </w:p>
+    <w:p>
+      <w:pPr>
+        <w:rPr>
+          <w:b/>
+          <w:sz w:val="40"/>
+          <w:szCs w:val="40"/>
+          <w:u w:val="single"/>
+        </w:rPr>
+      </w:pPr>
+      <w:r>
+        <w:rPr>
+          <w:b/>
+          <w:sz w:val="40"/>
+          <w:szCs w:val="40"/>
+          <w:u w:val="single"/>
+        </w:rPr>
+        <w:t>POO. Conceptos básicos</w:t>
+      </w:r>
+    </w:p>
+    <w:p>
+      <w:r>
+        <w:t>Se fundamenta en estructuras modulares basadas en datos.</w:t>
       </w:r>
       <w:bookmarkStart w:id="0" w:name="_GoBack"/>
       <w:bookmarkEnd w:id="0"/>
-      <w:r>
-        <w:t>)</w:t>
-      </w:r>
     </w:p>
     <w:sectPr>
       <w:pgSz w:w="11906" w:h="16838"/>
@@ -716,6 +816,7 @@
   <w:style w:type="character" w:default="1" w:styleId="Fuentedeprrafopredeter">
     <w:name w:val="Default Paragraph Font"/>
     <w:uiPriority w:val="1"/>
+    <w:semiHidden/>
     <w:unhideWhenUsed/>
   </w:style>
   <w:style w:type="table" w:default="1" w:styleId="Tablanormal">

</xml_diff>